<commit_message>
:09 action Like, Collect
</commit_message>
<xml_diff>
--- a/Project_Description.docx
+++ b/Project_Description.docx
@@ -1835,79 +1835,7 @@
           <w:rFonts w:hint="eastAsia"/>
           <w:lang w:val="ko-KR"/>
         </w:rPr>
-        <w:t xml:space="preserve"> 사진,</w:t>
-      </w:r>
-      <w:r>
-        <w:rPr>
-          <w:lang w:val="ko-KR"/>
-        </w:rPr>
-        <w:t xml:space="preserve"> </w:t>
-      </w:r>
-      <w:r>
-        <w:rPr>
-          <w:rFonts w:hint="eastAsia"/>
-          <w:lang w:val="ko-KR"/>
-        </w:rPr>
-        <w:t>동영상 포맷의 데이터를 자유롭게 공유하는 웹 서비스이다.</w:t>
-      </w:r>
-    </w:p>
-    <w:p>
-      <w:pPr>
-        <w:pStyle w:val="a3"/>
-        <w:numPr>
-          <w:ilvl w:val="0"/>
-          <w:numId w:val="15"/>
-        </w:numPr>
-        <w:ind w:leftChars="0"/>
-        <w:rPr>
-          <w:lang w:val="ko-KR"/>
-        </w:rPr>
-      </w:pPr>
-      <w:r>
-        <w:rPr>
-          <w:rFonts w:hint="eastAsia"/>
-          <w:lang w:val="ko-KR"/>
-        </w:rPr>
-        <w:t>사진</w:t>
-      </w:r>
-      <w:r>
-        <w:rPr>
-          <w:lang w:val="ko-KR"/>
-        </w:rPr>
-        <w:t xml:space="preserve">, </w:t>
-      </w:r>
-      <w:r>
-        <w:rPr>
-          <w:rFonts w:hint="eastAsia"/>
-          <w:lang w:val="ko-KR"/>
-        </w:rPr>
-        <w:t>동영상 등의 미디어를 쉽게 공유하고,</w:t>
-      </w:r>
-      <w:r>
-        <w:rPr>
-          <w:lang w:val="ko-KR"/>
-        </w:rPr>
-        <w:t xml:space="preserve"> </w:t>
-      </w:r>
-      <w:r>
-        <w:rPr>
-          <w:rFonts w:hint="eastAsia"/>
-          <w:lang w:val="ko-KR"/>
-        </w:rPr>
-        <w:t>이용하며</w:t>
-      </w:r>
-      <w:r>
-        <w:rPr>
-          <w:lang w:val="ko-KR"/>
-        </w:rPr>
-        <w:t xml:space="preserve">, </w:t>
-      </w:r>
-      <w:r>
-        <w:rPr>
-          <w:rFonts w:hint="eastAsia"/>
-          <w:lang w:val="ko-KR"/>
-        </w:rPr>
-        <w:t>소통할 수 있는 서비스이다.</w:t>
+        <w:t xml:space="preserve"> 사진 데이터를 자유롭게 공유하는 웹 서비스이다.</w:t>
       </w:r>
     </w:p>
     <w:p>
@@ -2642,9 +2570,6 @@
             <w:pPr>
               <w:pStyle w:val="a3"/>
               <w:ind w:leftChars="0" w:left="0"/>
-              <w:rPr>
-                <w:rFonts w:hint="eastAsia"/>
-              </w:rPr>
             </w:pPr>
             <w:r>
               <w:rPr>
@@ -2665,9 +2590,6 @@
             <w:pPr>
               <w:pStyle w:val="a3"/>
               <w:ind w:leftChars="0" w:left="0"/>
-              <w:rPr>
-                <w:rFonts w:hint="eastAsia"/>
-              </w:rPr>
             </w:pPr>
             <w:r>
               <w:rPr>
@@ -2688,9 +2610,6 @@
             <w:pPr>
               <w:pStyle w:val="a3"/>
               <w:ind w:leftChars="0" w:left="0"/>
-              <w:rPr>
-                <w:rFonts w:hint="eastAsia"/>
-              </w:rPr>
             </w:pPr>
             <w:r>
               <w:rPr>
@@ -2707,8 +2626,6 @@
               </w:rPr>
               <w:t>리스트</w:t>
             </w:r>
-            <w:bookmarkStart w:id="6" w:name="_GoBack"/>
-            <w:bookmarkEnd w:id="6"/>
           </w:p>
         </w:tc>
       </w:tr>
@@ -3091,13 +3008,13 @@
               <w:t>c</w:t>
             </w:r>
             <w:r>
-              <w:t>reated_</w:t>
-            </w:r>
-            <w:r>
-              <w:rPr>
-                <w:rFonts w:hint="eastAsia"/>
-              </w:rPr>
-              <w:t>a</w:t>
+              <w:t>reated</w:t>
+            </w:r>
+            <w:r>
+              <w:rPr>
+                <w:rFonts w:hint="eastAsia"/>
+              </w:rPr>
+              <w:t>A</w:t>
             </w:r>
             <w:r>
               <w:t>t</w:t>
@@ -3158,13 +3075,7 @@
               <w:t>updated</w:t>
             </w:r>
             <w:r>
-              <w:t>_</w:t>
-            </w:r>
-            <w:r>
-              <w:rPr>
-                <w:rFonts w:hint="eastAsia"/>
-              </w:rPr>
-              <w:t>a</w:t>
+              <w:t>A</w:t>
             </w:r>
             <w:r>
               <w:t>t</w:t>
@@ -3476,6 +3387,18 @@
             <w:r>
               <w:t>string</w:t>
             </w:r>
+            <w:r>
+              <w:t xml:space="preserve">(id), </w:t>
+            </w:r>
+            <w:r>
+              <w:rPr>
+                <w:rFonts w:hint="eastAsia"/>
+              </w:rPr>
+              <w:t>s</w:t>
+            </w:r>
+            <w:r>
+              <w:t>tring(name)</w:t>
+            </w:r>
           </w:p>
         </w:tc>
         <w:tc>
@@ -3503,7 +3426,13 @@
               <w:t xml:space="preserve">를 작성한 </w:t>
             </w:r>
             <w:r>
-              <w:t xml:space="preserve">User </w:t>
+              <w:t>User</w:t>
+            </w:r>
+            <w:r>
+              <w:t>(id, name)</w:t>
+            </w:r>
+            <w:r>
+              <w:t xml:space="preserve"> </w:t>
             </w:r>
             <w:r>
               <w:rPr>
@@ -3684,9 +3613,6 @@
             <w:pPr>
               <w:pStyle w:val="a3"/>
               <w:ind w:leftChars="0" w:left="0"/>
-              <w:rPr>
-                <w:rFonts w:hint="eastAsia"/>
-              </w:rPr>
             </w:pPr>
             <w:r>
               <w:rPr>
@@ -3913,7 +3839,13 @@
               <w:t>c</w:t>
             </w:r>
             <w:r>
-              <w:t>reated_at</w:t>
+              <w:t>reated</w:t>
+            </w:r>
+            <w:r>
+              <w:t>A</w:t>
+            </w:r>
+            <w:r>
+              <w:t>t</w:t>
             </w:r>
             <w:proofErr w:type="spellEnd"/>
           </w:p>
@@ -3977,7 +3909,13 @@
               <w:t>u</w:t>
             </w:r>
             <w:r>
-              <w:t>pdated_at</w:t>
+              <w:t>pdated</w:t>
+            </w:r>
+            <w:r>
+              <w:t>A</w:t>
+            </w:r>
+            <w:r>
+              <w:t>t</w:t>
             </w:r>
             <w:proofErr w:type="spellEnd"/>
           </w:p>
@@ -4320,6 +4258,7 @@
               <w:rPr>
                 <w:rFonts w:hint="eastAsia"/>
               </w:rPr>
+              <w:lastRenderedPageBreak/>
               <w:t>s</w:t>
             </w:r>
             <w:r>
@@ -4379,7 +4318,6 @@
               <w:rPr>
                 <w:rFonts w:hint="eastAsia"/>
               </w:rPr>
-              <w:lastRenderedPageBreak/>
               <w:t>r</w:t>
             </w:r>
             <w:r>
@@ -5038,7 +4976,13 @@
               <w:t>c</w:t>
             </w:r>
             <w:r>
-              <w:t>reated_at</w:t>
+              <w:t>reated</w:t>
+            </w:r>
+            <w:r>
+              <w:t>A</w:t>
+            </w:r>
+            <w:r>
+              <w:t>t</w:t>
             </w:r>
             <w:proofErr w:type="spellEnd"/>
           </w:p>
@@ -5108,7 +5052,15 @@
               <w:t>u</w:t>
             </w:r>
             <w:r>
-              <w:t>pdated_at</w:t>
+              <w:t>pdated</w:t>
+            </w:r>
+            <w:r>
+              <w:t>A</w:t>
+            </w:r>
+            <w:bookmarkStart w:id="6" w:name="_GoBack"/>
+            <w:bookmarkEnd w:id="6"/>
+            <w:r>
+              <w:t>t</w:t>
             </w:r>
             <w:proofErr w:type="spellEnd"/>
           </w:p>
@@ -6715,6 +6667,7 @@
                 <w:sz w:val="18"/>
                 <w:szCs w:val="18"/>
               </w:rPr>
+              <w:lastRenderedPageBreak/>
               <w:t>U</w:t>
             </w:r>
             <w:r>
@@ -6787,7 +6740,6 @@
                 <w:sz w:val="18"/>
                 <w:szCs w:val="18"/>
               </w:rPr>
-              <w:lastRenderedPageBreak/>
               <w:t>U</w:t>
             </w:r>
             <w:r>
@@ -10021,6 +9973,7 @@
                 <w:sz w:val="18"/>
                 <w:szCs w:val="18"/>
               </w:rPr>
+              <w:lastRenderedPageBreak/>
               <w:t>E03</w:t>
             </w:r>
           </w:p>
@@ -12550,6 +12503,39 @@
         </w:numPr>
         <w:ind w:leftChars="0"/>
       </w:pPr>
+      <w:r>
+        <w:rPr>
+          <w:rFonts w:hint="eastAsia"/>
+        </w:rPr>
+        <w:t>/u</w:t>
+      </w:r>
+      <w:r>
+        <w:t>ser/</w:t>
+      </w:r>
+      <w:proofErr w:type="spellStart"/>
+      <w:r>
+        <w:t>mypage</w:t>
+      </w:r>
+      <w:proofErr w:type="spellEnd"/>
+    </w:p>
+    <w:p>
+      <w:pPr>
+        <w:pStyle w:val="a3"/>
+        <w:numPr>
+          <w:ilvl w:val="0"/>
+          <w:numId w:val="28"/>
+        </w:numPr>
+        <w:ind w:leftChars="0"/>
+      </w:pPr>
+      <w:r>
+        <w:rPr>
+          <w:rFonts w:hint="eastAsia"/>
+        </w:rPr>
+        <w:t>/</w:t>
+      </w:r>
+      <w:r>
+        <w:t>user/details</w:t>
+      </w:r>
     </w:p>
     <w:p>
       <w:pPr>
@@ -16368,7 +16354,7 @@
 </file>
 
 <file path=customXml/itemProps1.xml><?xml version="1.0" encoding="utf-8"?>
-<ds:datastoreItem xmlns:ds="http://schemas.openxmlformats.org/officeDocument/2006/customXml" ds:itemID="{B1375286-7227-4821-B892-AD3CF2EAAF49}">
+<ds:datastoreItem xmlns:ds="http://schemas.openxmlformats.org/officeDocument/2006/customXml" ds:itemID="{8A1FAB03-007F-4668-9274-94FA4DD66446}">
   <ds:schemaRefs>
     <ds:schemaRef ds:uri="http://schemas.openxmlformats.org/officeDocument/2006/bibliography"/>
   </ds:schemaRefs>

</xml_diff>

<commit_message>
:10 Search posts, authors, collections, ... and responsive layout
</commit_message>
<xml_diff>
--- a/Project_Description.docx
+++ b/Project_Description.docx
@@ -4113,10 +4113,10 @@
               <w:rPr>
                 <w:rFonts w:hint="eastAsia"/>
               </w:rPr>
-              <w:t>_</w:t>
-            </w:r>
-            <w:r>
-              <w:t>id</w:t>
+              <w:t>f</w:t>
+            </w:r>
+            <w:r>
+              <w:t>ilename</w:t>
             </w:r>
           </w:p>
         </w:tc>
@@ -4130,7 +4130,13 @@
               <w:ind w:leftChars="0" w:left="0"/>
             </w:pPr>
             <w:r>
-              <w:t>string</w:t>
+              <w:rPr>
+                <w:rFonts w:hint="eastAsia"/>
+              </w:rPr>
+              <w:t>s</w:t>
+            </w:r>
+            <w:r>
+              <w:t>tring</w:t>
             </w:r>
           </w:p>
         </w:tc>
@@ -4144,22 +4150,10 @@
               <w:ind w:leftChars="0" w:left="0"/>
             </w:pPr>
             <w:r>
-              <w:t xml:space="preserve">data </w:t>
-            </w:r>
-            <w:r>
-              <w:rPr>
-                <w:rFonts w:hint="eastAsia"/>
-              </w:rPr>
-              <w:t xml:space="preserve">구별을 위한 임의의 </w:t>
-            </w:r>
-            <w:r>
-              <w:t>ID</w:t>
-            </w:r>
-            <w:r>
-              <w:rPr>
-                <w:rFonts w:hint="eastAsia"/>
-              </w:rPr>
-              <w:t>값,</w:t>
+              <w:rPr>
+                <w:rFonts w:hint="eastAsia"/>
+              </w:rPr>
+              <w:t>사진(동영상)이 업로드 될 때 주어지는 이름,</w:t>
             </w:r>
             <w:r>
               <w:t xml:space="preserve"> </w:t>
@@ -4168,10 +4162,7 @@
               <w:rPr>
                 <w:rFonts w:hint="eastAsia"/>
               </w:rPr>
-              <w:t>자동생성,</w:t>
-            </w:r>
-            <w:r>
-              <w:t xml:space="preserve"> Unique</w:t>
+              <w:t>자동생성</w:t>
             </w:r>
           </w:p>
         </w:tc>
@@ -4190,10 +4181,10 @@
               <w:rPr>
                 <w:rFonts w:hint="eastAsia"/>
               </w:rPr>
-              <w:t>f</w:t>
-            </w:r>
-            <w:r>
-              <w:t>ilename</w:t>
+              <w:t>s</w:t>
+            </w:r>
+            <w:r>
+              <w:t>ize</w:t>
             </w:r>
           </w:p>
         </w:tc>
@@ -4210,10 +4201,10 @@
               <w:rPr>
                 <w:rFonts w:hint="eastAsia"/>
               </w:rPr>
-              <w:t>s</w:t>
-            </w:r>
-            <w:r>
-              <w:t>tring</w:t>
+              <w:t>n</w:t>
+            </w:r>
+            <w:r>
+              <w:t>umber</w:t>
             </w:r>
           </w:p>
         </w:tc>
@@ -4230,16 +4221,7 @@
               <w:rPr>
                 <w:rFonts w:hint="eastAsia"/>
               </w:rPr>
-              <w:t>사진(동영상)이 업로드 될 때 주어지는 이름,</w:t>
-            </w:r>
-            <w:r>
-              <w:t xml:space="preserve"> </w:t>
-            </w:r>
-            <w:r>
-              <w:rPr>
-                <w:rFonts w:hint="eastAsia"/>
-              </w:rPr>
-              <w:t>자동생성</w:t>
+              <w:t>사진(동영상)의 용량</w:t>
             </w:r>
           </w:p>
         </w:tc>
@@ -4259,65 +4241,6 @@
                 <w:rFonts w:hint="eastAsia"/>
               </w:rPr>
               <w:lastRenderedPageBreak/>
-              <w:t>s</w:t>
-            </w:r>
-            <w:r>
-              <w:t>ize</w:t>
-            </w:r>
-          </w:p>
-        </w:tc>
-        <w:tc>
-          <w:tcPr>
-            <w:tcW w:w="1442" w:type="dxa"/>
-          </w:tcPr>
-          <w:p>
-            <w:pPr>
-              <w:pStyle w:val="a3"/>
-              <w:ind w:leftChars="0" w:left="0"/>
-            </w:pPr>
-            <w:r>
-              <w:rPr>
-                <w:rFonts w:hint="eastAsia"/>
-              </w:rPr>
-              <w:t>n</w:t>
-            </w:r>
-            <w:r>
-              <w:t>umber</w:t>
-            </w:r>
-          </w:p>
-        </w:tc>
-        <w:tc>
-          <w:tcPr>
-            <w:tcW w:w="5311" w:type="dxa"/>
-          </w:tcPr>
-          <w:p>
-            <w:pPr>
-              <w:pStyle w:val="a3"/>
-              <w:ind w:leftChars="0" w:left="0"/>
-            </w:pPr>
-            <w:r>
-              <w:rPr>
-                <w:rFonts w:hint="eastAsia"/>
-              </w:rPr>
-              <w:t>사진(동영상)의 용량</w:t>
-            </w:r>
-          </w:p>
-        </w:tc>
-      </w:tr>
-      <w:tr>
-        <w:tc>
-          <w:tcPr>
-            <w:tcW w:w="1503" w:type="dxa"/>
-          </w:tcPr>
-          <w:p>
-            <w:pPr>
-              <w:pStyle w:val="a3"/>
-              <w:ind w:leftChars="0" w:left="0"/>
-            </w:pPr>
-            <w:r>
-              <w:rPr>
-                <w:rFonts w:hint="eastAsia"/>
-              </w:rPr>
               <w:t>r</w:t>
             </w:r>
             <w:r>
@@ -4599,14 +4522,14 @@
         <w:tblLook w:val="04A0" w:firstRow="1" w:lastRow="0" w:firstColumn="1" w:lastColumn="0" w:noHBand="0" w:noVBand="1"/>
       </w:tblPr>
       <w:tblGrid>
-        <w:gridCol w:w="1503"/>
-        <w:gridCol w:w="1418"/>
+        <w:gridCol w:w="1362"/>
+        <w:gridCol w:w="1559"/>
         <w:gridCol w:w="5335"/>
       </w:tblGrid>
       <w:tr>
         <w:tc>
           <w:tcPr>
-            <w:tcW w:w="1503" w:type="dxa"/>
+            <w:tcW w:w="1362" w:type="dxa"/>
             <w:shd w:val="clear" w:color="auto" w:fill="D9E2F3" w:themeFill="accent1" w:themeFillTint="33"/>
           </w:tcPr>
           <w:p>
@@ -4624,7 +4547,7 @@
         </w:tc>
         <w:tc>
           <w:tcPr>
-            <w:tcW w:w="1418" w:type="dxa"/>
+            <w:tcW w:w="1559" w:type="dxa"/>
             <w:shd w:val="clear" w:color="auto" w:fill="D9E2F3" w:themeFill="accent1" w:themeFillTint="33"/>
           </w:tcPr>
           <w:p>
@@ -4662,7 +4585,7 @@
       <w:tr>
         <w:tc>
           <w:tcPr>
-            <w:tcW w:w="1503" w:type="dxa"/>
+            <w:tcW w:w="1362" w:type="dxa"/>
           </w:tcPr>
           <w:p>
             <w:pPr>
@@ -4682,7 +4605,7 @@
         </w:tc>
         <w:tc>
           <w:tcPr>
-            <w:tcW w:w="1418" w:type="dxa"/>
+            <w:tcW w:w="1559" w:type="dxa"/>
           </w:tcPr>
           <w:p>
             <w:pPr>
@@ -4745,7 +4668,7 @@
       <w:tr>
         <w:tc>
           <w:tcPr>
-            <w:tcW w:w="1503" w:type="dxa"/>
+            <w:tcW w:w="1362" w:type="dxa"/>
           </w:tcPr>
           <w:p>
             <w:pPr>
@@ -4765,7 +4688,7 @@
         </w:tc>
         <w:tc>
           <w:tcPr>
-            <w:tcW w:w="1418" w:type="dxa"/>
+            <w:tcW w:w="1559" w:type="dxa"/>
           </w:tcPr>
           <w:p>
             <w:pPr>
@@ -4813,7 +4736,7 @@
       <w:tr>
         <w:tc>
           <w:tcPr>
-            <w:tcW w:w="1503" w:type="dxa"/>
+            <w:tcW w:w="1362" w:type="dxa"/>
           </w:tcPr>
           <w:p>
             <w:pPr>
@@ -4833,7 +4756,7 @@
         </w:tc>
         <w:tc>
           <w:tcPr>
-            <w:tcW w:w="1418" w:type="dxa"/>
+            <w:tcW w:w="1559" w:type="dxa"/>
           </w:tcPr>
           <w:p>
             <w:pPr>
@@ -4884,7 +4807,7 @@
       <w:tr>
         <w:tc>
           <w:tcPr>
-            <w:tcW w:w="1503" w:type="dxa"/>
+            <w:tcW w:w="1362" w:type="dxa"/>
           </w:tcPr>
           <w:p>
             <w:pPr>
@@ -4904,21 +4827,39 @@
         </w:tc>
         <w:tc>
           <w:tcPr>
-            <w:tcW w:w="1418" w:type="dxa"/>
-          </w:tcPr>
-          <w:p>
-            <w:pPr>
-              <w:pStyle w:val="a3"/>
-              <w:ind w:leftChars="0" w:left="0"/>
-            </w:pPr>
-            <w:r>
-              <w:rPr>
-                <w:rFonts w:hint="eastAsia"/>
-              </w:rPr>
-              <w:t>u</w:t>
-            </w:r>
-            <w:r>
-              <w:t>ser</w:t>
+            <w:tcW w:w="1559" w:type="dxa"/>
+          </w:tcPr>
+          <w:p>
+            <w:pPr>
+              <w:pStyle w:val="a3"/>
+              <w:ind w:leftChars="0" w:left="0"/>
+              <w:jc w:val="left"/>
+              <w:rPr>
+                <w:rFonts w:hint="eastAsia"/>
+              </w:rPr>
+            </w:pPr>
+            <w:r>
+              <w:rPr>
+                <w:rFonts w:hint="eastAsia"/>
+              </w:rPr>
+              <w:t>{</w:t>
+            </w:r>
+            <w:r>
+              <w:t xml:space="preserve"> </w:t>
+            </w:r>
+            <w:r>
+              <w:rPr>
+                <w:rFonts w:hint="eastAsia"/>
+              </w:rPr>
+              <w:t>i</w:t>
+            </w:r>
+            <w:r>
+              <w:t>d: string, name: stri</w:t>
+            </w:r>
+            <w:bookmarkStart w:id="6" w:name="_GoBack"/>
+            <w:bookmarkEnd w:id="6"/>
+            <w:r>
+              <w:t>ng }</w:t>
             </w:r>
           </w:p>
         </w:tc>
@@ -4961,7 +4902,7 @@
       <w:tr>
         <w:tc>
           <w:tcPr>
-            <w:tcW w:w="1503" w:type="dxa"/>
+            <w:tcW w:w="1362" w:type="dxa"/>
           </w:tcPr>
           <w:p>
             <w:pPr>
@@ -4989,7 +4930,7 @@
         </w:tc>
         <w:tc>
           <w:tcPr>
-            <w:tcW w:w="1418" w:type="dxa"/>
+            <w:tcW w:w="1559" w:type="dxa"/>
           </w:tcPr>
           <w:p>
             <w:pPr>
@@ -5037,7 +4978,7 @@
       <w:tr>
         <w:tc>
           <w:tcPr>
-            <w:tcW w:w="1503" w:type="dxa"/>
+            <w:tcW w:w="1362" w:type="dxa"/>
           </w:tcPr>
           <w:p>
             <w:pPr>
@@ -5057,8 +4998,6 @@
             <w:r>
               <w:t>A</w:t>
             </w:r>
-            <w:bookmarkStart w:id="6" w:name="_GoBack"/>
-            <w:bookmarkEnd w:id="6"/>
             <w:r>
               <w:t>t</w:t>
             </w:r>
@@ -5067,7 +5006,7 @@
         </w:tc>
         <w:tc>
           <w:tcPr>
-            <w:tcW w:w="1418" w:type="dxa"/>
+            <w:tcW w:w="1559" w:type="dxa"/>
           </w:tcPr>
           <w:p>
             <w:pPr>
@@ -5115,18 +5054,18 @@
       <w:tr>
         <w:tc>
           <w:tcPr>
-            <w:tcW w:w="1503" w:type="dxa"/>
-          </w:tcPr>
-          <w:p>
-            <w:pPr>
-              <w:pStyle w:val="a3"/>
-              <w:ind w:leftChars="0" w:left="0"/>
-            </w:pPr>
-          </w:p>
-        </w:tc>
-        <w:tc>
-          <w:tcPr>
-            <w:tcW w:w="1418" w:type="dxa"/>
+            <w:tcW w:w="1362" w:type="dxa"/>
+          </w:tcPr>
+          <w:p>
+            <w:pPr>
+              <w:pStyle w:val="a3"/>
+              <w:ind w:leftChars="0" w:left="0"/>
+            </w:pPr>
+          </w:p>
+        </w:tc>
+        <w:tc>
+          <w:tcPr>
+            <w:tcW w:w="1559" w:type="dxa"/>
           </w:tcPr>
           <w:p>
             <w:pPr>
@@ -16354,7 +16293,7 @@
 </file>
 
 <file path=customXml/itemProps1.xml><?xml version="1.0" encoding="utf-8"?>
-<ds:datastoreItem xmlns:ds="http://schemas.openxmlformats.org/officeDocument/2006/customXml" ds:itemID="{8A1FAB03-007F-4668-9274-94FA4DD66446}">
+<ds:datastoreItem xmlns:ds="http://schemas.openxmlformats.org/officeDocument/2006/customXml" ds:itemID="{005F6163-7BE5-43C8-9C0D-2040B5A66210}">
   <ds:schemaRefs>
     <ds:schemaRef ds:uri="http://schemas.openxmlformats.org/officeDocument/2006/bibliography"/>
   </ds:schemaRefs>

</xml_diff>

<commit_message>
:11 Edit profile image
</commit_message>
<xml_diff>
--- a/Project_Description.docx
+++ b/Project_Description.docx
@@ -4834,9 +4834,6 @@
               <w:pStyle w:val="a3"/>
               <w:ind w:leftChars="0" w:left="0"/>
               <w:jc w:val="left"/>
-              <w:rPr>
-                <w:rFonts w:hint="eastAsia"/>
-              </w:rPr>
             </w:pPr>
             <w:r>
               <w:rPr>
@@ -4854,12 +4851,7 @@
               <w:t>i</w:t>
             </w:r>
             <w:r>
-              <w:t>d: string, name: stri</w:t>
-            </w:r>
-            <w:bookmarkStart w:id="6" w:name="_GoBack"/>
-            <w:bookmarkEnd w:id="6"/>
-            <w:r>
-              <w:t>ng }</w:t>
+              <w:t>d: string, name: string }</w:t>
             </w:r>
           </w:p>
         </w:tc>
@@ -5096,7 +5088,7 @@
           <w:numId w:val="7"/>
         </w:numPr>
       </w:pPr>
-      <w:bookmarkStart w:id="7" w:name="_Toc536407924"/>
+      <w:bookmarkStart w:id="6" w:name="_Toc536407924"/>
       <w:r>
         <w:rPr>
           <w:rFonts w:hint="eastAsia"/>
@@ -5116,7 +5108,7 @@
       <w:r>
         <w:t>secase</w:t>
       </w:r>
-      <w:bookmarkEnd w:id="7"/>
+      <w:bookmarkEnd w:id="6"/>
       <w:proofErr w:type="spellEnd"/>
     </w:p>
     <w:p>
@@ -5223,6 +5215,7 @@
         <w:tc>
           <w:tcPr>
             <w:tcW w:w="1078" w:type="dxa"/>
+            <w:shd w:val="clear" w:color="auto" w:fill="F7CAAC" w:themeFill="accent2" w:themeFillTint="66"/>
           </w:tcPr>
           <w:p>
             <w:pPr>
@@ -5616,6 +5609,7 @@
         <w:tc>
           <w:tcPr>
             <w:tcW w:w="1078" w:type="dxa"/>
+            <w:shd w:val="clear" w:color="auto" w:fill="F7CAAC" w:themeFill="accent2" w:themeFillTint="66"/>
           </w:tcPr>
           <w:p>
             <w:pPr>
@@ -5709,6 +5703,7 @@
         <w:tc>
           <w:tcPr>
             <w:tcW w:w="1078" w:type="dxa"/>
+            <w:shd w:val="clear" w:color="auto" w:fill="F7CAAC" w:themeFill="accent2" w:themeFillTint="66"/>
           </w:tcPr>
           <w:p>
             <w:pPr>
@@ -6086,6 +6081,7 @@
         <w:tc>
           <w:tcPr>
             <w:tcW w:w="1078" w:type="dxa"/>
+            <w:shd w:val="clear" w:color="auto" w:fill="F7CAAC" w:themeFill="accent2" w:themeFillTint="66"/>
           </w:tcPr>
           <w:p>
             <w:pPr>
@@ -6418,6 +6414,7 @@
         <w:tc>
           <w:tcPr>
             <w:tcW w:w="1078" w:type="dxa"/>
+            <w:shd w:val="clear" w:color="auto" w:fill="F7CAAC" w:themeFill="accent2" w:themeFillTint="66"/>
           </w:tcPr>
           <w:p>
             <w:pPr>
@@ -6590,6 +6587,7 @@
         <w:tc>
           <w:tcPr>
             <w:tcW w:w="1078" w:type="dxa"/>
+            <w:shd w:val="clear" w:color="auto" w:fill="F7CAAC" w:themeFill="accent2" w:themeFillTint="66"/>
           </w:tcPr>
           <w:p>
             <w:pPr>
@@ -6663,6 +6661,7 @@
         <w:tc>
           <w:tcPr>
             <w:tcW w:w="1078" w:type="dxa"/>
+            <w:shd w:val="clear" w:color="auto" w:fill="F7CAAC" w:themeFill="accent2" w:themeFillTint="66"/>
           </w:tcPr>
           <w:p>
             <w:pPr>
@@ -6743,6 +6742,7 @@
         <w:tc>
           <w:tcPr>
             <w:tcW w:w="1078" w:type="dxa"/>
+            <w:shd w:val="clear" w:color="auto" w:fill="F7CAAC" w:themeFill="accent2" w:themeFillTint="66"/>
           </w:tcPr>
           <w:p>
             <w:pPr>
@@ -6799,7 +6799,23 @@
                 <w:sz w:val="18"/>
                 <w:szCs w:val="18"/>
               </w:rPr>
-              <w:t xml:space="preserve"> 리스트 조회</w:t>
+              <w:t xml:space="preserve"> </w:t>
+            </w:r>
+            <w:r>
+              <w:rPr>
+                <w:rFonts w:hint="eastAsia"/>
+                <w:sz w:val="18"/>
+                <w:szCs w:val="18"/>
+              </w:rPr>
+              <w:t>수</w:t>
+            </w:r>
+            <w:r>
+              <w:rPr>
+                <w:rFonts w:hint="eastAsia"/>
+                <w:sz w:val="18"/>
+                <w:szCs w:val="18"/>
+              </w:rPr>
+              <w:t xml:space="preserve"> 조회</w:t>
             </w:r>
           </w:p>
         </w:tc>
@@ -6823,6 +6839,7 @@
         <w:tc>
           <w:tcPr>
             <w:tcW w:w="1078" w:type="dxa"/>
+            <w:shd w:val="clear" w:color="auto" w:fill="F7CAAC" w:themeFill="accent2" w:themeFillTint="66"/>
           </w:tcPr>
           <w:p>
             <w:pPr>
@@ -7300,6 +7317,7 @@
         <w:tc>
           <w:tcPr>
             <w:tcW w:w="1078" w:type="dxa"/>
+            <w:shd w:val="clear" w:color="auto" w:fill="F7CAAC" w:themeFill="accent2" w:themeFillTint="66"/>
           </w:tcPr>
           <w:p>
             <w:pPr>
@@ -7423,7 +7441,7 @@
                 <w:sz w:val="18"/>
                 <w:szCs w:val="18"/>
               </w:rPr>
-              <w:t>8</w:t>
+              <w:t>5</w:t>
             </w:r>
             <w:r>
               <w:rPr>
@@ -7538,7 +7556,7 @@
                 <w:sz w:val="18"/>
                 <w:szCs w:val="18"/>
               </w:rPr>
-              <w:t>8</w:t>
+              <w:t>5</w:t>
             </w:r>
             <w:r>
               <w:rPr>
@@ -7555,6 +7573,7 @@
         <w:tc>
           <w:tcPr>
             <w:tcW w:w="1078" w:type="dxa"/>
+            <w:shd w:val="clear" w:color="auto" w:fill="F7CAAC" w:themeFill="accent2" w:themeFillTint="66"/>
           </w:tcPr>
           <w:p>
             <w:pPr>
@@ -7617,6 +7636,7 @@
         <w:tc>
           <w:tcPr>
             <w:tcW w:w="1078" w:type="dxa"/>
+            <w:shd w:val="clear" w:color="auto" w:fill="F7CAAC" w:themeFill="accent2" w:themeFillTint="66"/>
           </w:tcPr>
           <w:p>
             <w:pPr>
@@ -7704,6 +7724,7 @@
         <w:tc>
           <w:tcPr>
             <w:tcW w:w="1078" w:type="dxa"/>
+            <w:shd w:val="clear" w:color="auto" w:fill="F7CAAC" w:themeFill="accent2" w:themeFillTint="66"/>
           </w:tcPr>
           <w:p>
             <w:pPr>
@@ -7792,6 +7813,7 @@
         <w:tc>
           <w:tcPr>
             <w:tcW w:w="1078" w:type="dxa"/>
+            <w:shd w:val="clear" w:color="auto" w:fill="F7CAAC" w:themeFill="accent2" w:themeFillTint="66"/>
           </w:tcPr>
           <w:p>
             <w:pPr>
@@ -7888,6 +7910,7 @@
         <w:tc>
           <w:tcPr>
             <w:tcW w:w="1078" w:type="dxa"/>
+            <w:shd w:val="clear" w:color="auto" w:fill="F7CAAC" w:themeFill="accent2" w:themeFillTint="66"/>
           </w:tcPr>
           <w:p>
             <w:pPr>
@@ -7981,6 +8004,7 @@
         <w:tc>
           <w:tcPr>
             <w:tcW w:w="1078" w:type="dxa"/>
+            <w:shd w:val="clear" w:color="auto" w:fill="F7CAAC" w:themeFill="accent2" w:themeFillTint="66"/>
           </w:tcPr>
           <w:p>
             <w:pPr>
@@ -8166,6 +8190,7 @@
         <w:tc>
           <w:tcPr>
             <w:tcW w:w="1078" w:type="dxa"/>
+            <w:shd w:val="clear" w:color="auto" w:fill="F7CAAC" w:themeFill="accent2" w:themeFillTint="66"/>
           </w:tcPr>
           <w:p>
             <w:pPr>
@@ -8474,6 +8499,7 @@
         <w:tc>
           <w:tcPr>
             <w:tcW w:w="1078" w:type="dxa"/>
+            <w:shd w:val="clear" w:color="auto" w:fill="F7CAAC" w:themeFill="accent2" w:themeFillTint="66"/>
           </w:tcPr>
           <w:p>
             <w:pPr>
@@ -8601,6 +8627,7 @@
         <w:tc>
           <w:tcPr>
             <w:tcW w:w="1078" w:type="dxa"/>
+            <w:shd w:val="clear" w:color="auto" w:fill="F7CAAC" w:themeFill="accent2" w:themeFillTint="66"/>
           </w:tcPr>
           <w:p>
             <w:pPr>
@@ -8728,6 +8755,7 @@
         <w:tc>
           <w:tcPr>
             <w:tcW w:w="1078" w:type="dxa"/>
+            <w:shd w:val="clear" w:color="auto" w:fill="F7CAAC" w:themeFill="accent2" w:themeFillTint="66"/>
           </w:tcPr>
           <w:p>
             <w:pPr>
@@ -9062,6 +9090,7 @@
         <w:tc>
           <w:tcPr>
             <w:tcW w:w="1078" w:type="dxa"/>
+            <w:shd w:val="clear" w:color="auto" w:fill="F7CAAC" w:themeFill="accent2" w:themeFillTint="66"/>
           </w:tcPr>
           <w:p>
             <w:pPr>
@@ -9193,6 +9222,7 @@
         <w:tc>
           <w:tcPr>
             <w:tcW w:w="1078" w:type="dxa"/>
+            <w:shd w:val="clear" w:color="auto" w:fill="F7CAAC" w:themeFill="accent2" w:themeFillTint="66"/>
           </w:tcPr>
           <w:p>
             <w:pPr>
@@ -9308,6 +9338,7 @@
         <w:tc>
           <w:tcPr>
             <w:tcW w:w="1078" w:type="dxa"/>
+            <w:shd w:val="clear" w:color="auto" w:fill="F7CAAC" w:themeFill="accent2" w:themeFillTint="66"/>
           </w:tcPr>
           <w:p>
             <w:pPr>
@@ -9370,6 +9401,7 @@
         <w:tc>
           <w:tcPr>
             <w:tcW w:w="1078" w:type="dxa"/>
+            <w:shd w:val="clear" w:color="auto" w:fill="F7CAAC" w:themeFill="accent2" w:themeFillTint="66"/>
           </w:tcPr>
           <w:p>
             <w:pPr>
@@ -9465,6 +9497,7 @@
         <w:tc>
           <w:tcPr>
             <w:tcW w:w="1078" w:type="dxa"/>
+            <w:shd w:val="clear" w:color="auto" w:fill="F7CAAC" w:themeFill="accent2" w:themeFillTint="66"/>
           </w:tcPr>
           <w:p>
             <w:pPr>
@@ -9907,6 +9940,8 @@
                 <w:szCs w:val="18"/>
               </w:rPr>
             </w:pPr>
+            <w:bookmarkStart w:id="7" w:name="_GoBack"/>
+            <w:bookmarkEnd w:id="7"/>
             <w:r>
               <w:rPr>
                 <w:sz w:val="18"/>
@@ -16293,7 +16328,7 @@
 </file>
 
 <file path=customXml/itemProps1.xml><?xml version="1.0" encoding="utf-8"?>
-<ds:datastoreItem xmlns:ds="http://schemas.openxmlformats.org/officeDocument/2006/customXml" ds:itemID="{005F6163-7BE5-43C8-9C0D-2040B5A66210}">
+<ds:datastoreItem xmlns:ds="http://schemas.openxmlformats.org/officeDocument/2006/customXml" ds:itemID="{0568E468-D91F-45C6-B15D-0E580CE453E8}">
   <ds:schemaRefs>
     <ds:schemaRef ds:uri="http://schemas.openxmlformats.org/officeDocument/2006/bibliography"/>
   </ds:schemaRefs>

</xml_diff>

<commit_message>
:15 Delete Account -1
</commit_message>
<xml_diff>
--- a/Project_Description.docx
+++ b/Project_Description.docx
@@ -5859,6 +5859,7 @@
         <w:tc>
           <w:tcPr>
             <w:tcW w:w="1078" w:type="dxa"/>
+            <w:shd w:val="clear" w:color="auto" w:fill="F7CAAC" w:themeFill="accent2" w:themeFillTint="66"/>
           </w:tcPr>
           <w:p>
             <w:pPr>
@@ -6072,7 +6073,7 @@
                 <w:sz w:val="18"/>
                 <w:szCs w:val="18"/>
               </w:rPr>
-              <w:t>게시물 삭제 또는 남기기</w:t>
+              <w:t>게시물 삭제</w:t>
             </w:r>
           </w:p>
         </w:tc>
@@ -6160,6 +6161,7 @@
         <w:tc>
           <w:tcPr>
             <w:tcW w:w="1078" w:type="dxa"/>
+            <w:shd w:val="clear" w:color="auto" w:fill="F7CAAC" w:themeFill="accent2" w:themeFillTint="66"/>
           </w:tcPr>
           <w:p>
             <w:pPr>
@@ -7073,6 +7075,7 @@
         <w:tc>
           <w:tcPr>
             <w:tcW w:w="1078" w:type="dxa"/>
+            <w:shd w:val="clear" w:color="auto" w:fill="F7CAAC" w:themeFill="accent2" w:themeFillTint="66"/>
           </w:tcPr>
           <w:p>
             <w:pPr>
@@ -7098,6 +7101,8 @@
               </w:rPr>
               <w:t>18</w:t>
             </w:r>
+            <w:bookmarkStart w:id="7" w:name="_GoBack"/>
+            <w:bookmarkEnd w:id="7"/>
           </w:p>
         </w:tc>
         <w:tc>
@@ -9940,8 +9945,6 @@
                 <w:szCs w:val="18"/>
               </w:rPr>
             </w:pPr>
-            <w:bookmarkStart w:id="7" w:name="_GoBack"/>
-            <w:bookmarkEnd w:id="7"/>
             <w:r>
               <w:rPr>
                 <w:sz w:val="18"/>
@@ -16328,7 +16331,7 @@
 </file>
 
 <file path=customXml/itemProps1.xml><?xml version="1.0" encoding="utf-8"?>
-<ds:datastoreItem xmlns:ds="http://schemas.openxmlformats.org/officeDocument/2006/customXml" ds:itemID="{0568E468-D91F-45C6-B15D-0E580CE453E8}">
+<ds:datastoreItem xmlns:ds="http://schemas.openxmlformats.org/officeDocument/2006/customXml" ds:itemID="{D0A9EC29-A3BD-4062-B08E-3340B53C5777}">
   <ds:schemaRefs>
     <ds:schemaRef ds:uri="http://schemas.openxmlformats.org/officeDocument/2006/bibliography"/>
   </ds:schemaRefs>

</xml_diff>

<commit_message>
:17 Forget, Reset Password
</commit_message>
<xml_diff>
--- a/Project_Description.docx
+++ b/Project_Description.docx
@@ -4019,7 +4019,38 @@
         <w:rPr>
           <w:rFonts w:hint="eastAsia"/>
         </w:rPr>
-        <w:t>게시된 사진,</w:t>
+        <w:t>게시된 사진의 정보</w:t>
+      </w:r>
+      <w:r>
+        <w:rPr>
+          <w:rFonts w:hint="eastAsia"/>
+        </w:rPr>
+        <w:t>(D</w:t>
+      </w:r>
+      <w:r>
+        <w:t>B</w:t>
+      </w:r>
+      <w:r>
+        <w:rPr>
+          <w:rFonts w:hint="eastAsia"/>
+        </w:rPr>
+        <w:t>의 C</w:t>
+      </w:r>
+      <w:r>
+        <w:t>ollections</w:t>
+      </w:r>
+      <w:r>
+        <w:rPr>
+          <w:rFonts w:hint="eastAsia"/>
+        </w:rPr>
+        <w:t xml:space="preserve">으로 생성하지는 </w:t>
+      </w:r>
+      <w:proofErr w:type="gramStart"/>
+      <w:r>
+        <w:rPr>
+          <w:rFonts w:hint="eastAsia"/>
+        </w:rPr>
+        <w:t>않음/</w:t>
       </w:r>
       <w:r>
         <w:t xml:space="preserve"> </w:t>
@@ -4028,7 +4059,17 @@
         <w:rPr>
           <w:rFonts w:hint="eastAsia"/>
         </w:rPr>
-        <w:t>동영상의 정보</w:t>
+        <w:t>P</w:t>
+      </w:r>
+      <w:r>
+        <w:t>ost</w:t>
+      </w:r>
+      <w:proofErr w:type="gramEnd"/>
+      <w:r>
+        <w:rPr>
+          <w:rFonts w:hint="eastAsia"/>
+        </w:rPr>
+        <w:t>에 귀속)</w:t>
       </w:r>
     </w:p>
     <w:tbl>
@@ -5986,6 +6027,7 @@
         <w:tc>
           <w:tcPr>
             <w:tcW w:w="1078" w:type="dxa"/>
+            <w:shd w:val="clear" w:color="auto" w:fill="F7CAAC" w:themeFill="accent2" w:themeFillTint="66"/>
           </w:tcPr>
           <w:p>
             <w:pPr>
@@ -6063,6 +6105,7 @@
               <w:pStyle w:val="a3"/>
               <w:ind w:leftChars="0" w:left="0"/>
               <w:rPr>
+                <w:rFonts w:hint="eastAsia"/>
                 <w:sz w:val="18"/>
                 <w:szCs w:val="18"/>
               </w:rPr>
@@ -6074,6 +6117,72 @@
                 <w:szCs w:val="18"/>
               </w:rPr>
               <w:t>게시물 삭제</w:t>
+            </w:r>
+            <w:r>
+              <w:rPr>
+                <w:rFonts w:hint="eastAsia"/>
+                <w:sz w:val="18"/>
+                <w:szCs w:val="18"/>
+              </w:rPr>
+              <w:t>,</w:t>
+            </w:r>
+            <w:r>
+              <w:rPr>
+                <w:sz w:val="18"/>
+                <w:szCs w:val="18"/>
+              </w:rPr>
+              <w:t xml:space="preserve"> </w:t>
+            </w:r>
+            <w:r>
+              <w:rPr>
+                <w:rFonts w:hint="eastAsia"/>
+                <w:sz w:val="18"/>
+                <w:szCs w:val="18"/>
+              </w:rPr>
+              <w:t>컬렉션 삭제,</w:t>
+            </w:r>
+            <w:r>
+              <w:rPr>
+                <w:sz w:val="18"/>
+                <w:szCs w:val="18"/>
+              </w:rPr>
+              <w:t xml:space="preserve"> </w:t>
+            </w:r>
+            <w:proofErr w:type="spellStart"/>
+            <w:r>
+              <w:rPr>
+                <w:rFonts w:hint="eastAsia"/>
+                <w:sz w:val="18"/>
+                <w:szCs w:val="18"/>
+              </w:rPr>
+              <w:t>팔로우</w:t>
+            </w:r>
+            <w:proofErr w:type="spellEnd"/>
+            <w:r>
+              <w:rPr>
+                <w:rFonts w:hint="eastAsia"/>
+                <w:sz w:val="18"/>
+                <w:szCs w:val="18"/>
+              </w:rPr>
+              <w:t>/</w:t>
+            </w:r>
+            <w:proofErr w:type="spellStart"/>
+            <w:r>
+              <w:rPr>
+                <w:rFonts w:hint="eastAsia"/>
+                <w:sz w:val="18"/>
+                <w:szCs w:val="18"/>
+              </w:rPr>
+              <w:t>팔로워</w:t>
+            </w:r>
+            <w:proofErr w:type="spellEnd"/>
+            <w:r>
+              <w:rPr>
+                <w:rFonts w:hint="eastAsia"/>
+                <w:sz w:val="18"/>
+                <w:szCs w:val="18"/>
+              </w:rPr>
+              <w:t xml:space="preserve"> 삭제</w:t>
             </w:r>
           </w:p>
         </w:tc>
@@ -6268,6 +6377,7 @@
         <w:tc>
           <w:tcPr>
             <w:tcW w:w="1078" w:type="dxa"/>
+            <w:shd w:val="clear" w:color="auto" w:fill="FF0000"/>
           </w:tcPr>
           <w:p>
             <w:pPr>
@@ -6298,6 +6408,7 @@
         <w:tc>
           <w:tcPr>
             <w:tcW w:w="1843" w:type="dxa"/>
+            <w:shd w:val="clear" w:color="auto" w:fill="FF0000"/>
           </w:tcPr>
           <w:p>
             <w:pPr>
@@ -6321,6 +6432,7 @@
         <w:tc>
           <w:tcPr>
             <w:tcW w:w="5335" w:type="dxa"/>
+            <w:shd w:val="clear" w:color="auto" w:fill="FF0000"/>
           </w:tcPr>
           <w:p>
             <w:pPr>
@@ -6338,6 +6450,7 @@
         <w:tc>
           <w:tcPr>
             <w:tcW w:w="1078" w:type="dxa"/>
+            <w:shd w:val="clear" w:color="auto" w:fill="FF0000"/>
           </w:tcPr>
           <w:p>
             <w:pPr>
@@ -6368,6 +6481,7 @@
         <w:tc>
           <w:tcPr>
             <w:tcW w:w="1843" w:type="dxa"/>
+            <w:shd w:val="clear" w:color="auto" w:fill="FF0000"/>
           </w:tcPr>
           <w:p>
             <w:pPr>
@@ -6391,6 +6505,7 @@
         <w:tc>
           <w:tcPr>
             <w:tcW w:w="5335" w:type="dxa"/>
+            <w:shd w:val="clear" w:color="auto" w:fill="FF0000"/>
           </w:tcPr>
           <w:p>
             <w:pPr>
@@ -6834,6 +6949,8 @@
                 <w:szCs w:val="18"/>
               </w:rPr>
             </w:pPr>
+            <w:bookmarkStart w:id="7" w:name="_GoBack"/>
+            <w:bookmarkEnd w:id="7"/>
           </w:p>
         </w:tc>
       </w:tr>
@@ -6912,6 +7029,7 @@
         <w:tc>
           <w:tcPr>
             <w:tcW w:w="1078" w:type="dxa"/>
+            <w:shd w:val="clear" w:color="auto" w:fill="FF0000"/>
           </w:tcPr>
           <w:p>
             <w:pPr>
@@ -6942,6 +7060,7 @@
         <w:tc>
           <w:tcPr>
             <w:tcW w:w="1843" w:type="dxa"/>
+            <w:shd w:val="clear" w:color="auto" w:fill="FF0000"/>
           </w:tcPr>
           <w:p>
             <w:pPr>
@@ -6965,6 +7084,7 @@
         <w:tc>
           <w:tcPr>
             <w:tcW w:w="5335" w:type="dxa"/>
+            <w:shd w:val="clear" w:color="auto" w:fill="FF0000"/>
           </w:tcPr>
           <w:p>
             <w:pPr>
@@ -7005,6 +7125,7 @@
         <w:tc>
           <w:tcPr>
             <w:tcW w:w="1078" w:type="dxa"/>
+            <w:shd w:val="clear" w:color="auto" w:fill="FF0000"/>
           </w:tcPr>
           <w:p>
             <w:pPr>
@@ -7035,6 +7156,7 @@
         <w:tc>
           <w:tcPr>
             <w:tcW w:w="1843" w:type="dxa"/>
+            <w:shd w:val="clear" w:color="auto" w:fill="FF0000"/>
           </w:tcPr>
           <w:p>
             <w:pPr>
@@ -7058,6 +7180,7 @@
         <w:tc>
           <w:tcPr>
             <w:tcW w:w="5335" w:type="dxa"/>
+            <w:shd w:val="clear" w:color="auto" w:fill="FF0000"/>
           </w:tcPr>
           <w:p>
             <w:pPr>
@@ -7101,8 +7224,6 @@
               </w:rPr>
               <w:t>18</w:t>
             </w:r>
-            <w:bookmarkStart w:id="7" w:name="_GoBack"/>
-            <w:bookmarkEnd w:id="7"/>
           </w:p>
         </w:tc>
         <w:tc>
@@ -7463,6 +7584,7 @@
         <w:tc>
           <w:tcPr>
             <w:tcW w:w="1078" w:type="dxa"/>
+            <w:shd w:val="clear" w:color="auto" w:fill="FF0000"/>
           </w:tcPr>
           <w:p>
             <w:pPr>
@@ -7485,6 +7607,7 @@
         <w:tc>
           <w:tcPr>
             <w:tcW w:w="1559" w:type="dxa"/>
+            <w:shd w:val="clear" w:color="auto" w:fill="FF0000"/>
           </w:tcPr>
           <w:p>
             <w:pPr>
@@ -7508,6 +7631,7 @@
         <w:tc>
           <w:tcPr>
             <w:tcW w:w="5619" w:type="dxa"/>
+            <w:shd w:val="clear" w:color="auto" w:fill="FF0000"/>
           </w:tcPr>
           <w:p>
             <w:pPr>
@@ -8854,6 +8978,7 @@
         <w:tc>
           <w:tcPr>
             <w:tcW w:w="1078" w:type="dxa"/>
+            <w:shd w:val="clear" w:color="auto" w:fill="FF0000"/>
           </w:tcPr>
           <w:p>
             <w:pPr>
@@ -8884,6 +9009,7 @@
         <w:tc>
           <w:tcPr>
             <w:tcW w:w="1559" w:type="dxa"/>
+            <w:shd w:val="clear" w:color="auto" w:fill="FF0000"/>
           </w:tcPr>
           <w:p>
             <w:pPr>
@@ -8907,6 +9033,7 @@
         <w:tc>
           <w:tcPr>
             <w:tcW w:w="5619" w:type="dxa"/>
+            <w:shd w:val="clear" w:color="auto" w:fill="FF0000"/>
           </w:tcPr>
           <w:p>
             <w:pPr>
@@ -9964,6 +10091,72 @@
               <w:pStyle w:val="a3"/>
               <w:ind w:leftChars="0" w:left="0"/>
               <w:rPr>
+                <w:rFonts w:hint="eastAsia"/>
+                <w:sz w:val="18"/>
+                <w:szCs w:val="18"/>
+              </w:rPr>
+            </w:pPr>
+            <w:r>
+              <w:rPr>
+                <w:rFonts w:hint="eastAsia"/>
+                <w:sz w:val="18"/>
+                <w:szCs w:val="18"/>
+              </w:rPr>
+              <w:t>인기 태그 관리</w:t>
+            </w:r>
+          </w:p>
+        </w:tc>
+        <w:tc>
+          <w:tcPr>
+            <w:tcW w:w="5335" w:type="dxa"/>
+          </w:tcPr>
+          <w:p>
+            <w:pPr>
+              <w:pStyle w:val="a3"/>
+              <w:ind w:leftChars="0" w:left="0"/>
+              <w:rPr>
+                <w:rFonts w:hint="eastAsia"/>
+                <w:sz w:val="18"/>
+                <w:szCs w:val="18"/>
+              </w:rPr>
+            </w:pPr>
+            <w:r>
+              <w:rPr>
+                <w:rFonts w:hint="eastAsia"/>
+                <w:sz w:val="18"/>
+                <w:szCs w:val="18"/>
+              </w:rPr>
+              <w:t>검색 페이지의 인기태그가 자동으로 갱신되는 프로세스</w:t>
+            </w:r>
+          </w:p>
+        </w:tc>
+      </w:tr>
+      <w:tr>
+        <w:tc>
+          <w:tcPr>
+            <w:tcW w:w="1078" w:type="dxa"/>
+          </w:tcPr>
+          <w:p>
+            <w:pPr>
+              <w:pStyle w:val="a3"/>
+              <w:ind w:leftChars="0" w:left="0"/>
+              <w:rPr>
+                <w:sz w:val="18"/>
+                <w:szCs w:val="18"/>
+              </w:rPr>
+            </w:pPr>
+          </w:p>
+        </w:tc>
+        <w:tc>
+          <w:tcPr>
+            <w:tcW w:w="1843" w:type="dxa"/>
+          </w:tcPr>
+          <w:p>
+            <w:pPr>
+              <w:pStyle w:val="a3"/>
+              <w:ind w:leftChars="0" w:left="0"/>
+              <w:rPr>
+                <w:rFonts w:hint="eastAsia"/>
                 <w:sz w:val="18"/>
                 <w:szCs w:val="18"/>
               </w:rPr>
@@ -10673,6 +10866,7 @@
         <w:ind w:leftChars="0"/>
       </w:pPr>
       <w:r>
+        <w:lastRenderedPageBreak/>
         <w:t>Posts</w:t>
       </w:r>
     </w:p>
@@ -10686,7 +10880,6 @@
         <w:ind w:leftChars="0"/>
       </w:pPr>
       <w:r>
-        <w:lastRenderedPageBreak/>
         <w:t>Likes</w:t>
       </w:r>
     </w:p>
@@ -11284,6 +11477,7 @@
         <w:ind w:leftChars="0"/>
       </w:pPr>
       <w:r>
+        <w:lastRenderedPageBreak/>
         <w:t>Collections</w:t>
       </w:r>
       <w:r>
@@ -11323,7 +11517,6 @@
         <w:rPr>
           <w:rFonts w:hint="eastAsia"/>
         </w:rPr>
-        <w:lastRenderedPageBreak/>
         <w:t>C</w:t>
       </w:r>
       <w:r>
@@ -16331,7 +16524,7 @@
 </file>
 
 <file path=customXml/itemProps1.xml><?xml version="1.0" encoding="utf-8"?>
-<ds:datastoreItem xmlns:ds="http://schemas.openxmlformats.org/officeDocument/2006/customXml" ds:itemID="{D0A9EC29-A3BD-4062-B08E-3340B53C5777}">
+<ds:datastoreItem xmlns:ds="http://schemas.openxmlformats.org/officeDocument/2006/customXml" ds:itemID="{0D18A02D-1030-4788-8432-CF582E9618AD}">
   <ds:schemaRefs>
     <ds:schemaRef ds:uri="http://schemas.openxmlformats.org/officeDocument/2006/bibliography"/>
   </ds:schemaRefs>

</xml_diff>

<commit_message>
:18 Home, Footer, About...
</commit_message>
<xml_diff>
--- a/Project_Description.docx
+++ b/Project_Description.docx
@@ -5744,24 +5744,17 @@
         <w:tc>
           <w:tcPr>
             <w:tcW w:w="1078" w:type="dxa"/>
-            <w:shd w:val="clear" w:color="auto" w:fill="F7CAAC" w:themeFill="accent2" w:themeFillTint="66"/>
-          </w:tcPr>
-          <w:p>
-            <w:pPr>
-              <w:pStyle w:val="a3"/>
-              <w:ind w:leftChars="0" w:left="0"/>
-              <w:rPr>
-                <w:sz w:val="18"/>
-                <w:szCs w:val="18"/>
-              </w:rPr>
-            </w:pPr>
-            <w:r>
-              <w:rPr>
-                <w:sz w:val="18"/>
-                <w:szCs w:val="18"/>
-              </w:rPr>
-              <w:t>U03</w:t>
-            </w:r>
+            <w:shd w:val="clear" w:color="auto" w:fill="FFFFFF" w:themeFill="background1"/>
+          </w:tcPr>
+          <w:p>
+            <w:pPr>
+              <w:pStyle w:val="a3"/>
+              <w:ind w:leftChars="0" w:left="0"/>
+              <w:rPr>
+                <w:sz w:val="18"/>
+                <w:szCs w:val="18"/>
+              </w:rPr>
+            </w:pPr>
           </w:p>
         </w:tc>
         <w:tc>
@@ -5783,7 +5776,14 @@
                 <w:sz w:val="18"/>
                 <w:szCs w:val="18"/>
               </w:rPr>
-              <w:t>로그아웃</w:t>
+              <w:t>w</w:t>
+            </w:r>
+            <w:r>
+              <w:rPr>
+                <w:sz w:val="18"/>
+                <w:szCs w:val="18"/>
+              </w:rPr>
+              <w:t>ith Google</w:t>
             </w:r>
           </w:p>
         </w:tc>
@@ -5800,14 +5800,6 @@
                 <w:szCs w:val="18"/>
               </w:rPr>
             </w:pPr>
-            <w:r>
-              <w:rPr>
-                <w:rFonts w:hint="eastAsia"/>
-                <w:sz w:val="18"/>
-                <w:szCs w:val="18"/>
-              </w:rPr>
-              <w:t>로그아웃</w:t>
-            </w:r>
           </w:p>
         </w:tc>
       </w:tr>
@@ -5815,23 +5807,17 @@
         <w:tc>
           <w:tcPr>
             <w:tcW w:w="1078" w:type="dxa"/>
-          </w:tcPr>
-          <w:p>
-            <w:pPr>
-              <w:pStyle w:val="a3"/>
-              <w:ind w:leftChars="0" w:left="0"/>
-              <w:rPr>
-                <w:sz w:val="18"/>
-                <w:szCs w:val="18"/>
-              </w:rPr>
-            </w:pPr>
-            <w:r>
-              <w:rPr>
-                <w:sz w:val="18"/>
-                <w:szCs w:val="18"/>
-              </w:rPr>
-              <w:t>U04</w:t>
-            </w:r>
+            <w:shd w:val="clear" w:color="auto" w:fill="FFFFFF" w:themeFill="background1"/>
+          </w:tcPr>
+          <w:p>
+            <w:pPr>
+              <w:pStyle w:val="a3"/>
+              <w:ind w:leftChars="0" w:left="0"/>
+              <w:rPr>
+                <w:sz w:val="18"/>
+                <w:szCs w:val="18"/>
+              </w:rPr>
+            </w:pPr>
           </w:p>
         </w:tc>
         <w:tc>
@@ -5853,7 +5839,14 @@
                 <w:sz w:val="18"/>
                 <w:szCs w:val="18"/>
               </w:rPr>
-              <w:t>비밀번호 찾기</w:t>
+              <w:t>w</w:t>
+            </w:r>
+            <w:r>
+              <w:rPr>
+                <w:sz w:val="18"/>
+                <w:szCs w:val="18"/>
+              </w:rPr>
+              <w:t>ith Facebook</w:t>
             </w:r>
           </w:p>
         </w:tc>
@@ -5870,29 +5863,6 @@
                 <w:szCs w:val="18"/>
               </w:rPr>
             </w:pPr>
-            <w:r>
-              <w:rPr>
-                <w:rFonts w:hint="eastAsia"/>
-                <w:sz w:val="18"/>
-                <w:szCs w:val="18"/>
-              </w:rPr>
-              <w:t xml:space="preserve">이메일 인증 후 비밀번호 변경 </w:t>
-            </w:r>
-            <w:r>
-              <w:rPr>
-                <w:sz w:val="18"/>
-                <w:szCs w:val="18"/>
-              </w:rPr>
-              <w:t>2</w:t>
-            </w:r>
-            <w:r>
-              <w:rPr>
-                <w:rFonts w:hint="eastAsia"/>
-                <w:sz w:val="18"/>
-                <w:szCs w:val="18"/>
-              </w:rPr>
-              <w:t>단계로 연결</w:t>
-            </w:r>
           </w:p>
         </w:tc>
       </w:tr>
@@ -5913,18 +5883,10 @@
             </w:pPr>
             <w:r>
               <w:rPr>
-                <w:rFonts w:hint="eastAsia"/>
-                <w:sz w:val="18"/>
-                <w:szCs w:val="18"/>
-              </w:rPr>
-              <w:t>U</w:t>
-            </w:r>
-            <w:r>
-              <w:rPr>
-                <w:sz w:val="18"/>
-                <w:szCs w:val="18"/>
-              </w:rPr>
-              <w:t>05</w:t>
+                <w:sz w:val="18"/>
+                <w:szCs w:val="18"/>
+              </w:rPr>
+              <w:t>U03</w:t>
             </w:r>
           </w:p>
         </w:tc>
@@ -5947,7 +5909,7 @@
                 <w:sz w:val="18"/>
                 <w:szCs w:val="18"/>
               </w:rPr>
-              <w:t>비밀번호 변경</w:t>
+              <w:t>로그아웃</w:t>
             </w:r>
           </w:p>
         </w:tc>
@@ -5970,55 +5932,7 @@
                 <w:sz w:val="18"/>
                 <w:szCs w:val="18"/>
               </w:rPr>
-              <w:t>1단계:</w:t>
-            </w:r>
-            <w:r>
-              <w:rPr>
-                <w:sz w:val="18"/>
-                <w:szCs w:val="18"/>
-              </w:rPr>
-              <w:t xml:space="preserve"> </w:t>
-            </w:r>
-            <w:r>
-              <w:rPr>
-                <w:rFonts w:hint="eastAsia"/>
-                <w:sz w:val="18"/>
-                <w:szCs w:val="18"/>
-              </w:rPr>
-              <w:t>이전 비밀번호 확인</w:t>
-            </w:r>
-          </w:p>
-          <w:p>
-            <w:pPr>
-              <w:pStyle w:val="a3"/>
-              <w:ind w:leftChars="0" w:left="0"/>
-              <w:rPr>
-                <w:sz w:val="18"/>
-                <w:szCs w:val="18"/>
-              </w:rPr>
-            </w:pPr>
-            <w:r>
-              <w:rPr>
-                <w:rFonts w:hint="eastAsia"/>
-                <w:sz w:val="18"/>
-                <w:szCs w:val="18"/>
-              </w:rPr>
-              <w:t>2단계:</w:t>
-            </w:r>
-            <w:r>
-              <w:rPr>
-                <w:sz w:val="18"/>
-                <w:szCs w:val="18"/>
-              </w:rPr>
-              <w:t xml:space="preserve"> </w:t>
-            </w:r>
-            <w:r>
-              <w:rPr>
-                <w:rFonts w:hint="eastAsia"/>
-                <w:sz w:val="18"/>
-                <w:szCs w:val="18"/>
-              </w:rPr>
-              <w:t>새 비밀번호 입력(비밀번호 확인 입력)</w:t>
+              <w:t>로그아웃</w:t>
             </w:r>
           </w:p>
         </w:tc>
@@ -6040,18 +5954,10 @@
             </w:pPr>
             <w:r>
               <w:rPr>
-                <w:rFonts w:hint="eastAsia"/>
-                <w:sz w:val="18"/>
-                <w:szCs w:val="18"/>
-              </w:rPr>
-              <w:t>U</w:t>
-            </w:r>
-            <w:r>
-              <w:rPr>
-                <w:sz w:val="18"/>
-                <w:szCs w:val="18"/>
-              </w:rPr>
-              <w:t>06</w:t>
+                <w:sz w:val="18"/>
+                <w:szCs w:val="18"/>
+              </w:rPr>
+              <w:t>U04</w:t>
             </w:r>
           </w:p>
         </w:tc>
@@ -6074,7 +5980,7 @@
                 <w:sz w:val="18"/>
                 <w:szCs w:val="18"/>
               </w:rPr>
-              <w:t>회원 탈퇴</w:t>
+              <w:t>비밀번호 찾기</w:t>
             </w:r>
           </w:p>
         </w:tc>
@@ -6097,92 +6003,22 @@
                 <w:sz w:val="18"/>
                 <w:szCs w:val="18"/>
               </w:rPr>
-              <w:t>비밀번호로 인증 후 탈퇴</w:t>
-            </w:r>
-          </w:p>
-          <w:p>
-            <w:pPr>
-              <w:pStyle w:val="a3"/>
-              <w:ind w:leftChars="0" w:left="0"/>
-              <w:rPr>
-                <w:rFonts w:hint="eastAsia"/>
-                <w:sz w:val="18"/>
-                <w:szCs w:val="18"/>
-              </w:rPr>
-            </w:pPr>
-            <w:r>
-              <w:rPr>
-                <w:rFonts w:hint="eastAsia"/>
-                <w:sz w:val="18"/>
-                <w:szCs w:val="18"/>
-              </w:rPr>
-              <w:t>게시물 삭제</w:t>
-            </w:r>
-            <w:r>
-              <w:rPr>
-                <w:rFonts w:hint="eastAsia"/>
-                <w:sz w:val="18"/>
-                <w:szCs w:val="18"/>
-              </w:rPr>
-              <w:t>,</w:t>
-            </w:r>
-            <w:r>
-              <w:rPr>
-                <w:sz w:val="18"/>
-                <w:szCs w:val="18"/>
-              </w:rPr>
-              <w:t xml:space="preserve"> </w:t>
-            </w:r>
-            <w:r>
-              <w:rPr>
-                <w:rFonts w:hint="eastAsia"/>
-                <w:sz w:val="18"/>
-                <w:szCs w:val="18"/>
-              </w:rPr>
-              <w:t>컬렉션 삭제,</w:t>
-            </w:r>
-            <w:r>
-              <w:rPr>
-                <w:sz w:val="18"/>
-                <w:szCs w:val="18"/>
-              </w:rPr>
-              <w:t xml:space="preserve"> </w:t>
-            </w:r>
-            <w:proofErr w:type="spellStart"/>
-            <w:r>
-              <w:rPr>
-                <w:rFonts w:hint="eastAsia"/>
-                <w:sz w:val="18"/>
-                <w:szCs w:val="18"/>
-              </w:rPr>
-              <w:t>팔로우</w:t>
-            </w:r>
-            <w:proofErr w:type="spellEnd"/>
-            <w:r>
-              <w:rPr>
-                <w:rFonts w:hint="eastAsia"/>
-                <w:sz w:val="18"/>
-                <w:szCs w:val="18"/>
-              </w:rPr>
-              <w:t>/</w:t>
-            </w:r>
-            <w:proofErr w:type="spellStart"/>
-            <w:r>
-              <w:rPr>
-                <w:rFonts w:hint="eastAsia"/>
-                <w:sz w:val="18"/>
-                <w:szCs w:val="18"/>
-              </w:rPr>
-              <w:t>팔로워</w:t>
-            </w:r>
-            <w:proofErr w:type="spellEnd"/>
-            <w:r>
-              <w:rPr>
-                <w:rFonts w:hint="eastAsia"/>
-                <w:sz w:val="18"/>
-                <w:szCs w:val="18"/>
-              </w:rPr>
-              <w:t xml:space="preserve"> 삭제</w:t>
+              <w:t xml:space="preserve">이메일 인증 후 비밀번호 변경 </w:t>
+            </w:r>
+            <w:r>
+              <w:rPr>
+                <w:sz w:val="18"/>
+                <w:szCs w:val="18"/>
+              </w:rPr>
+              <w:t>2</w:t>
+            </w:r>
+            <w:r>
+              <w:rPr>
+                <w:rFonts w:hint="eastAsia"/>
+                <w:sz w:val="18"/>
+                <w:szCs w:val="18"/>
+              </w:rPr>
+              <w:t>단계로 연결</w:t>
             </w:r>
           </w:p>
         </w:tc>
@@ -6215,7 +6051,7 @@
                 <w:sz w:val="18"/>
                 <w:szCs w:val="18"/>
               </w:rPr>
-              <w:t>07</w:t>
+              <w:t>05</w:t>
             </w:r>
           </w:p>
         </w:tc>
@@ -6238,7 +6074,7 @@
                 <w:sz w:val="18"/>
                 <w:szCs w:val="18"/>
               </w:rPr>
-              <w:t>회원 정보 조회</w:t>
+              <w:t>비밀번호 변경</w:t>
             </w:r>
           </w:p>
         </w:tc>
@@ -6261,7 +6097,55 @@
                 <w:sz w:val="18"/>
                 <w:szCs w:val="18"/>
               </w:rPr>
-              <w:t>회원정보 조회</w:t>
+              <w:t>1단계:</w:t>
+            </w:r>
+            <w:r>
+              <w:rPr>
+                <w:sz w:val="18"/>
+                <w:szCs w:val="18"/>
+              </w:rPr>
+              <w:t xml:space="preserve"> </w:t>
+            </w:r>
+            <w:r>
+              <w:rPr>
+                <w:rFonts w:hint="eastAsia"/>
+                <w:sz w:val="18"/>
+                <w:szCs w:val="18"/>
+              </w:rPr>
+              <w:t>이전 비밀번호 확인</w:t>
+            </w:r>
+          </w:p>
+          <w:p>
+            <w:pPr>
+              <w:pStyle w:val="a3"/>
+              <w:ind w:leftChars="0" w:left="0"/>
+              <w:rPr>
+                <w:sz w:val="18"/>
+                <w:szCs w:val="18"/>
+              </w:rPr>
+            </w:pPr>
+            <w:r>
+              <w:rPr>
+                <w:rFonts w:hint="eastAsia"/>
+                <w:sz w:val="18"/>
+                <w:szCs w:val="18"/>
+              </w:rPr>
+              <w:t>2단계:</w:t>
+            </w:r>
+            <w:r>
+              <w:rPr>
+                <w:sz w:val="18"/>
+                <w:szCs w:val="18"/>
+              </w:rPr>
+              <w:t xml:space="preserve"> </w:t>
+            </w:r>
+            <w:r>
+              <w:rPr>
+                <w:rFonts w:hint="eastAsia"/>
+                <w:sz w:val="18"/>
+                <w:szCs w:val="18"/>
+              </w:rPr>
+              <w:t>새 비밀번호 입력(비밀번호 확인 입력)</w:t>
             </w:r>
           </w:p>
         </w:tc>
@@ -6294,7 +6178,7 @@
                 <w:sz w:val="18"/>
                 <w:szCs w:val="18"/>
               </w:rPr>
-              <w:t>08</w:t>
+              <w:t>06</w:t>
             </w:r>
           </w:p>
         </w:tc>
@@ -6317,7 +6201,7 @@
                 <w:sz w:val="18"/>
                 <w:szCs w:val="18"/>
               </w:rPr>
-              <w:t>프로필 이미지 등록</w:t>
+              <w:t>회원 탈퇴</w:t>
             </w:r>
           </w:p>
         </w:tc>
@@ -6340,36 +6224,92 @@
                 <w:sz w:val="18"/>
                 <w:szCs w:val="18"/>
               </w:rPr>
-              <w:t>프로필 이미지 등록</w:t>
-            </w:r>
-          </w:p>
-          <w:p>
-            <w:pPr>
-              <w:pStyle w:val="a3"/>
-              <w:ind w:leftChars="0" w:left="0"/>
-              <w:rPr>
-                <w:sz w:val="18"/>
-                <w:szCs w:val="18"/>
-              </w:rPr>
-            </w:pPr>
-            <w:r>
-              <w:rPr>
-                <w:rFonts w:hint="eastAsia"/>
-                <w:sz w:val="18"/>
-                <w:szCs w:val="18"/>
-              </w:rPr>
-              <w:t>미 등록 시 기본 이미지</w:t>
-            </w:r>
-          </w:p>
-          <w:p>
-            <w:pPr>
-              <w:pStyle w:val="a3"/>
-              <w:ind w:leftChars="0" w:left="0"/>
-              <w:rPr>
-                <w:sz w:val="18"/>
-                <w:szCs w:val="18"/>
-              </w:rPr>
-            </w:pPr>
+              <w:t>비밀번호로 인증 후 탈퇴</w:t>
+            </w:r>
+          </w:p>
+          <w:p>
+            <w:pPr>
+              <w:pStyle w:val="a3"/>
+              <w:ind w:leftChars="0" w:left="0"/>
+              <w:rPr>
+                <w:sz w:val="18"/>
+                <w:szCs w:val="18"/>
+              </w:rPr>
+            </w:pPr>
+            <w:r>
+              <w:rPr>
+                <w:rFonts w:hint="eastAsia"/>
+                <w:sz w:val="18"/>
+                <w:szCs w:val="18"/>
+              </w:rPr>
+              <w:t>게시물 삭제</w:t>
+            </w:r>
+            <w:r>
+              <w:rPr>
+                <w:rFonts w:hint="eastAsia"/>
+                <w:sz w:val="18"/>
+                <w:szCs w:val="18"/>
+              </w:rPr>
+              <w:t>,</w:t>
+            </w:r>
+            <w:r>
+              <w:rPr>
+                <w:sz w:val="18"/>
+                <w:szCs w:val="18"/>
+              </w:rPr>
+              <w:t xml:space="preserve"> </w:t>
+            </w:r>
+            <w:r>
+              <w:rPr>
+                <w:rFonts w:hint="eastAsia"/>
+                <w:sz w:val="18"/>
+                <w:szCs w:val="18"/>
+              </w:rPr>
+              <w:t>컬렉션 삭제,</w:t>
+            </w:r>
+            <w:r>
+              <w:rPr>
+                <w:sz w:val="18"/>
+                <w:szCs w:val="18"/>
+              </w:rPr>
+              <w:t xml:space="preserve"> </w:t>
+            </w:r>
+            <w:proofErr w:type="spellStart"/>
+            <w:r>
+              <w:rPr>
+                <w:rFonts w:hint="eastAsia"/>
+                <w:sz w:val="18"/>
+                <w:szCs w:val="18"/>
+              </w:rPr>
+              <w:t>팔로우</w:t>
+            </w:r>
+            <w:proofErr w:type="spellEnd"/>
+            <w:r>
+              <w:rPr>
+                <w:rFonts w:hint="eastAsia"/>
+                <w:sz w:val="18"/>
+                <w:szCs w:val="18"/>
+              </w:rPr>
+              <w:t>/</w:t>
+            </w:r>
+            <w:proofErr w:type="spellStart"/>
+            <w:r>
+              <w:rPr>
+                <w:rFonts w:hint="eastAsia"/>
+                <w:sz w:val="18"/>
+                <w:szCs w:val="18"/>
+              </w:rPr>
+              <w:t>팔로워</w:t>
+            </w:r>
+            <w:proofErr w:type="spellEnd"/>
+            <w:r>
+              <w:rPr>
+                <w:rFonts w:hint="eastAsia"/>
+                <w:sz w:val="18"/>
+                <w:szCs w:val="18"/>
+              </w:rPr>
+              <w:t xml:space="preserve"> 삭제</w:t>
+            </w:r>
           </w:p>
         </w:tc>
       </w:tr>
@@ -6377,6 +6317,192 @@
         <w:tc>
           <w:tcPr>
             <w:tcW w:w="1078" w:type="dxa"/>
+            <w:shd w:val="clear" w:color="auto" w:fill="F7CAAC" w:themeFill="accent2" w:themeFillTint="66"/>
+          </w:tcPr>
+          <w:p>
+            <w:pPr>
+              <w:pStyle w:val="a3"/>
+              <w:ind w:leftChars="0" w:left="0"/>
+              <w:rPr>
+                <w:sz w:val="18"/>
+                <w:szCs w:val="18"/>
+              </w:rPr>
+            </w:pPr>
+            <w:r>
+              <w:rPr>
+                <w:rFonts w:hint="eastAsia"/>
+                <w:sz w:val="18"/>
+                <w:szCs w:val="18"/>
+              </w:rPr>
+              <w:t>U</w:t>
+            </w:r>
+            <w:r>
+              <w:rPr>
+                <w:sz w:val="18"/>
+                <w:szCs w:val="18"/>
+              </w:rPr>
+              <w:t>07</w:t>
+            </w:r>
+          </w:p>
+        </w:tc>
+        <w:tc>
+          <w:tcPr>
+            <w:tcW w:w="1843" w:type="dxa"/>
+          </w:tcPr>
+          <w:p>
+            <w:pPr>
+              <w:pStyle w:val="a3"/>
+              <w:ind w:leftChars="0" w:left="0"/>
+              <w:rPr>
+                <w:sz w:val="18"/>
+                <w:szCs w:val="18"/>
+              </w:rPr>
+            </w:pPr>
+            <w:r>
+              <w:rPr>
+                <w:rFonts w:hint="eastAsia"/>
+                <w:sz w:val="18"/>
+                <w:szCs w:val="18"/>
+              </w:rPr>
+              <w:t>회원 정보 조회</w:t>
+            </w:r>
+          </w:p>
+        </w:tc>
+        <w:tc>
+          <w:tcPr>
+            <w:tcW w:w="5335" w:type="dxa"/>
+          </w:tcPr>
+          <w:p>
+            <w:pPr>
+              <w:pStyle w:val="a3"/>
+              <w:ind w:leftChars="0" w:left="0"/>
+              <w:rPr>
+                <w:sz w:val="18"/>
+                <w:szCs w:val="18"/>
+              </w:rPr>
+            </w:pPr>
+            <w:r>
+              <w:rPr>
+                <w:rFonts w:hint="eastAsia"/>
+                <w:sz w:val="18"/>
+                <w:szCs w:val="18"/>
+              </w:rPr>
+              <w:t>회원정보 조회</w:t>
+            </w:r>
+          </w:p>
+        </w:tc>
+      </w:tr>
+      <w:tr>
+        <w:tc>
+          <w:tcPr>
+            <w:tcW w:w="1078" w:type="dxa"/>
+            <w:shd w:val="clear" w:color="auto" w:fill="F7CAAC" w:themeFill="accent2" w:themeFillTint="66"/>
+          </w:tcPr>
+          <w:p>
+            <w:pPr>
+              <w:pStyle w:val="a3"/>
+              <w:ind w:leftChars="0" w:left="0"/>
+              <w:rPr>
+                <w:sz w:val="18"/>
+                <w:szCs w:val="18"/>
+              </w:rPr>
+            </w:pPr>
+            <w:r>
+              <w:rPr>
+                <w:rFonts w:hint="eastAsia"/>
+                <w:sz w:val="18"/>
+                <w:szCs w:val="18"/>
+              </w:rPr>
+              <w:t>U</w:t>
+            </w:r>
+            <w:r>
+              <w:rPr>
+                <w:sz w:val="18"/>
+                <w:szCs w:val="18"/>
+              </w:rPr>
+              <w:t>08</w:t>
+            </w:r>
+          </w:p>
+        </w:tc>
+        <w:tc>
+          <w:tcPr>
+            <w:tcW w:w="1843" w:type="dxa"/>
+          </w:tcPr>
+          <w:p>
+            <w:pPr>
+              <w:pStyle w:val="a3"/>
+              <w:ind w:leftChars="0" w:left="0"/>
+              <w:rPr>
+                <w:sz w:val="18"/>
+                <w:szCs w:val="18"/>
+              </w:rPr>
+            </w:pPr>
+            <w:r>
+              <w:rPr>
+                <w:rFonts w:hint="eastAsia"/>
+                <w:sz w:val="18"/>
+                <w:szCs w:val="18"/>
+              </w:rPr>
+              <w:t>프로필 이미지 등록</w:t>
+            </w:r>
+          </w:p>
+        </w:tc>
+        <w:tc>
+          <w:tcPr>
+            <w:tcW w:w="5335" w:type="dxa"/>
+          </w:tcPr>
+          <w:p>
+            <w:pPr>
+              <w:pStyle w:val="a3"/>
+              <w:ind w:leftChars="0" w:left="0"/>
+              <w:rPr>
+                <w:sz w:val="18"/>
+                <w:szCs w:val="18"/>
+              </w:rPr>
+            </w:pPr>
+            <w:r>
+              <w:rPr>
+                <w:rFonts w:hint="eastAsia"/>
+                <w:sz w:val="18"/>
+                <w:szCs w:val="18"/>
+              </w:rPr>
+              <w:t>프로필 이미지 등록</w:t>
+            </w:r>
+          </w:p>
+          <w:p>
+            <w:pPr>
+              <w:pStyle w:val="a3"/>
+              <w:ind w:leftChars="0" w:left="0"/>
+              <w:rPr>
+                <w:sz w:val="18"/>
+                <w:szCs w:val="18"/>
+              </w:rPr>
+            </w:pPr>
+            <w:r>
+              <w:rPr>
+                <w:rFonts w:hint="eastAsia"/>
+                <w:sz w:val="18"/>
+                <w:szCs w:val="18"/>
+              </w:rPr>
+              <w:t>미 등록 시 기본 이미지</w:t>
+            </w:r>
+          </w:p>
+          <w:p>
+            <w:pPr>
+              <w:pStyle w:val="a3"/>
+              <w:ind w:leftChars="0" w:left="0"/>
+              <w:rPr>
+                <w:sz w:val="18"/>
+                <w:szCs w:val="18"/>
+              </w:rPr>
+            </w:pPr>
+          </w:p>
+        </w:tc>
+      </w:tr>
+      <w:tr>
+        <w:tc>
+          <w:tcPr>
+            <w:tcW w:w="1078" w:type="dxa"/>
             <w:shd w:val="clear" w:color="auto" w:fill="FF0000"/>
           </w:tcPr>
           <w:p>
@@ -6467,6 +6593,7 @@
                 <w:sz w:val="18"/>
                 <w:szCs w:val="18"/>
               </w:rPr>
+              <w:lastRenderedPageBreak/>
               <w:t>U</w:t>
             </w:r>
             <w:r>
@@ -6721,7 +6848,6 @@
                 <w:sz w:val="18"/>
                 <w:szCs w:val="18"/>
               </w:rPr>
-              <w:lastRenderedPageBreak/>
               <w:t>U</w:t>
             </w:r>
             <w:r>
@@ -6949,8 +7075,6 @@
                 <w:szCs w:val="18"/>
               </w:rPr>
             </w:pPr>
-            <w:bookmarkStart w:id="7" w:name="_GoBack"/>
-            <w:bookmarkEnd w:id="7"/>
           </w:p>
         </w:tc>
       </w:tr>
@@ -7029,7 +7153,7 @@
         <w:tc>
           <w:tcPr>
             <w:tcW w:w="1078" w:type="dxa"/>
-            <w:shd w:val="clear" w:color="auto" w:fill="FF0000"/>
+            <w:shd w:val="clear" w:color="auto" w:fill="F7CAAC" w:themeFill="accent2" w:themeFillTint="66"/>
           </w:tcPr>
           <w:p>
             <w:pPr>
@@ -7060,7 +7184,7 @@
         <w:tc>
           <w:tcPr>
             <w:tcW w:w="1843" w:type="dxa"/>
-            <w:shd w:val="clear" w:color="auto" w:fill="FF0000"/>
+            <w:shd w:val="clear" w:color="auto" w:fill="FFFFFF" w:themeFill="background1"/>
           </w:tcPr>
           <w:p>
             <w:pPr>
@@ -7084,7 +7208,7 @@
         <w:tc>
           <w:tcPr>
             <w:tcW w:w="5335" w:type="dxa"/>
-            <w:shd w:val="clear" w:color="auto" w:fill="FF0000"/>
+            <w:shd w:val="clear" w:color="auto" w:fill="FFFFFF" w:themeFill="background1"/>
           </w:tcPr>
           <w:p>
             <w:pPr>
@@ -7125,7 +7249,7 @@
         <w:tc>
           <w:tcPr>
             <w:tcW w:w="1078" w:type="dxa"/>
-            <w:shd w:val="clear" w:color="auto" w:fill="FF0000"/>
+            <w:shd w:val="clear" w:color="auto" w:fill="F7CAAC" w:themeFill="accent2" w:themeFillTint="66"/>
           </w:tcPr>
           <w:p>
             <w:pPr>
@@ -7156,7 +7280,7 @@
         <w:tc>
           <w:tcPr>
             <w:tcW w:w="1843" w:type="dxa"/>
-            <w:shd w:val="clear" w:color="auto" w:fill="FF0000"/>
+            <w:shd w:val="clear" w:color="auto" w:fill="FFFFFF" w:themeFill="background1"/>
           </w:tcPr>
           <w:p>
             <w:pPr>
@@ -7180,7 +7304,7 @@
         <w:tc>
           <w:tcPr>
             <w:tcW w:w="5335" w:type="dxa"/>
-            <w:shd w:val="clear" w:color="auto" w:fill="FF0000"/>
+            <w:shd w:val="clear" w:color="auto" w:fill="FFFFFF" w:themeFill="background1"/>
           </w:tcPr>
           <w:p>
             <w:pPr>
@@ -9877,22 +10001,24 @@
         <w:tc>
           <w:tcPr>
             <w:tcW w:w="1078" w:type="dxa"/>
-          </w:tcPr>
-          <w:p>
-            <w:pPr>
-              <w:pStyle w:val="a3"/>
-              <w:ind w:leftChars="0" w:left="0"/>
-              <w:rPr>
-                <w:sz w:val="18"/>
-                <w:szCs w:val="18"/>
-              </w:rPr>
-            </w:pPr>
-            <w:r>
-              <w:rPr>
-                <w:rFonts w:hint="eastAsia"/>
-                <w:sz w:val="18"/>
-                <w:szCs w:val="18"/>
-              </w:rPr>
+            <w:shd w:val="clear" w:color="auto" w:fill="F7CAAC" w:themeFill="accent2" w:themeFillTint="66"/>
+          </w:tcPr>
+          <w:p>
+            <w:pPr>
+              <w:pStyle w:val="a3"/>
+              <w:ind w:leftChars="0" w:left="0"/>
+              <w:rPr>
+                <w:sz w:val="18"/>
+                <w:szCs w:val="18"/>
+              </w:rPr>
+            </w:pPr>
+            <w:r>
+              <w:rPr>
+                <w:rFonts w:hint="eastAsia"/>
+                <w:sz w:val="18"/>
+                <w:szCs w:val="18"/>
+              </w:rPr>
+              <w:lastRenderedPageBreak/>
               <w:t>E</w:t>
             </w:r>
             <w:r>
@@ -9985,6 +10111,7 @@
         <w:tc>
           <w:tcPr>
             <w:tcW w:w="1078" w:type="dxa"/>
+            <w:shd w:val="clear" w:color="auto" w:fill="F7CAAC" w:themeFill="accent2" w:themeFillTint="66"/>
           </w:tcPr>
           <w:p>
             <w:pPr>
@@ -10062,22 +10189,22 @@
         <w:tc>
           <w:tcPr>
             <w:tcW w:w="1078" w:type="dxa"/>
-          </w:tcPr>
-          <w:p>
-            <w:pPr>
-              <w:pStyle w:val="a3"/>
-              <w:ind w:leftChars="0" w:left="0"/>
-              <w:rPr>
-                <w:sz w:val="18"/>
-                <w:szCs w:val="18"/>
-              </w:rPr>
-            </w:pPr>
-            <w:r>
-              <w:rPr>
-                <w:sz w:val="18"/>
-                <w:szCs w:val="18"/>
-              </w:rPr>
-              <w:lastRenderedPageBreak/>
+            <w:shd w:val="clear" w:color="auto" w:fill="F7CAAC" w:themeFill="accent2" w:themeFillTint="66"/>
+          </w:tcPr>
+          <w:p>
+            <w:pPr>
+              <w:pStyle w:val="a3"/>
+              <w:ind w:leftChars="0" w:left="0"/>
+              <w:rPr>
+                <w:sz w:val="18"/>
+                <w:szCs w:val="18"/>
+              </w:rPr>
+            </w:pPr>
+            <w:r>
+              <w:rPr>
+                <w:sz w:val="18"/>
+                <w:szCs w:val="18"/>
+              </w:rPr>
               <w:t>E03</w:t>
             </w:r>
           </w:p>
@@ -10091,18 +10218,25 @@
               <w:pStyle w:val="a3"/>
               <w:ind w:leftChars="0" w:left="0"/>
               <w:rPr>
-                <w:rFonts w:hint="eastAsia"/>
-                <w:sz w:val="18"/>
-                <w:szCs w:val="18"/>
-              </w:rPr>
-            </w:pPr>
-            <w:r>
-              <w:rPr>
-                <w:rFonts w:hint="eastAsia"/>
-                <w:sz w:val="18"/>
-                <w:szCs w:val="18"/>
-              </w:rPr>
-              <w:t>인기 태그 관리</w:t>
+                <w:sz w:val="18"/>
+                <w:szCs w:val="18"/>
+              </w:rPr>
+            </w:pPr>
+            <w:r>
+              <w:rPr>
+                <w:rFonts w:hint="eastAsia"/>
+                <w:sz w:val="18"/>
+                <w:szCs w:val="18"/>
+              </w:rPr>
+              <w:t xml:space="preserve">인기 태그 </w:t>
+            </w:r>
+            <w:r>
+              <w:rPr>
+                <w:rFonts w:hint="eastAsia"/>
+                <w:sz w:val="18"/>
+                <w:szCs w:val="18"/>
+              </w:rPr>
+              <w:t>갱신</w:t>
             </w:r>
           </w:p>
         </w:tc>
@@ -10115,7 +10249,6 @@
               <w:pStyle w:val="a3"/>
               <w:ind w:leftChars="0" w:left="0"/>
               <w:rPr>
-                <w:rFonts w:hint="eastAsia"/>
                 <w:sz w:val="18"/>
                 <w:szCs w:val="18"/>
               </w:rPr>
@@ -10135,16 +10268,34 @@
         <w:tc>
           <w:tcPr>
             <w:tcW w:w="1078" w:type="dxa"/>
-          </w:tcPr>
-          <w:p>
-            <w:pPr>
-              <w:pStyle w:val="a3"/>
-              <w:ind w:leftChars="0" w:left="0"/>
-              <w:rPr>
-                <w:sz w:val="18"/>
-                <w:szCs w:val="18"/>
-              </w:rPr>
-            </w:pPr>
+            <w:shd w:val="clear" w:color="auto" w:fill="F7CAAC" w:themeFill="accent2" w:themeFillTint="66"/>
+          </w:tcPr>
+          <w:p>
+            <w:pPr>
+              <w:pStyle w:val="a3"/>
+              <w:ind w:leftChars="0" w:left="0"/>
+              <w:rPr>
+                <w:sz w:val="18"/>
+                <w:szCs w:val="18"/>
+              </w:rPr>
+            </w:pPr>
+            <w:r>
+              <w:rPr>
+                <w:rFonts w:hint="eastAsia"/>
+                <w:sz w:val="18"/>
+                <w:szCs w:val="18"/>
+              </w:rPr>
+              <w:t>E</w:t>
+            </w:r>
+            <w:r>
+              <w:rPr>
+                <w:sz w:val="18"/>
+                <w:szCs w:val="18"/>
+              </w:rPr>
+              <w:t>04</w:t>
+            </w:r>
+            <w:bookmarkStart w:id="7" w:name="_GoBack"/>
+            <w:bookmarkEnd w:id="7"/>
           </w:p>
         </w:tc>
         <w:tc>
@@ -10156,7 +10307,194 @@
               <w:pStyle w:val="a3"/>
               <w:ind w:leftChars="0" w:left="0"/>
               <w:rPr>
-                <w:rFonts w:hint="eastAsia"/>
+                <w:sz w:val="18"/>
+                <w:szCs w:val="18"/>
+              </w:rPr>
+            </w:pPr>
+            <w:r>
+              <w:rPr>
+                <w:rFonts w:hint="eastAsia"/>
+                <w:sz w:val="18"/>
+                <w:szCs w:val="18"/>
+              </w:rPr>
+              <w:t>더 보기 버튼</w:t>
+            </w:r>
+          </w:p>
+        </w:tc>
+        <w:tc>
+          <w:tcPr>
+            <w:tcW w:w="5335" w:type="dxa"/>
+          </w:tcPr>
+          <w:p>
+            <w:pPr>
+              <w:pStyle w:val="a3"/>
+              <w:ind w:leftChars="0" w:left="0"/>
+              <w:rPr>
+                <w:sz w:val="18"/>
+                <w:szCs w:val="18"/>
+              </w:rPr>
+            </w:pPr>
+            <w:r>
+              <w:rPr>
+                <w:rFonts w:hint="eastAsia"/>
+                <w:sz w:val="18"/>
+                <w:szCs w:val="18"/>
+              </w:rPr>
+              <w:t xml:space="preserve">최초 로딩 이후 스크롤이 내려가면 </w:t>
+            </w:r>
+            <w:r>
+              <w:rPr>
+                <w:rFonts w:hint="eastAsia"/>
+                <w:sz w:val="18"/>
+                <w:szCs w:val="18"/>
+              </w:rPr>
+              <w:t xml:space="preserve">버튼을 통해 추가 </w:t>
+            </w:r>
+            <w:r>
+              <w:rPr>
+                <w:rFonts w:hint="eastAsia"/>
+                <w:sz w:val="18"/>
+                <w:szCs w:val="18"/>
+              </w:rPr>
+              <w:t xml:space="preserve">데이터를 </w:t>
+            </w:r>
+            <w:proofErr w:type="spellStart"/>
+            <w:r>
+              <w:rPr>
+                <w:rFonts w:hint="eastAsia"/>
+                <w:sz w:val="18"/>
+                <w:szCs w:val="18"/>
+              </w:rPr>
+              <w:t>로딩한다</w:t>
+            </w:r>
+            <w:proofErr w:type="spellEnd"/>
+            <w:r>
+              <w:rPr>
+                <w:rFonts w:hint="eastAsia"/>
+                <w:sz w:val="18"/>
+                <w:szCs w:val="18"/>
+              </w:rPr>
+              <w:t>.</w:t>
+            </w:r>
+          </w:p>
+        </w:tc>
+      </w:tr>
+      <w:tr>
+        <w:tc>
+          <w:tcPr>
+            <w:tcW w:w="1078" w:type="dxa"/>
+            <w:shd w:val="clear" w:color="auto" w:fill="FFFF00"/>
+          </w:tcPr>
+          <w:p>
+            <w:pPr>
+              <w:pStyle w:val="a3"/>
+              <w:ind w:leftChars="0" w:left="0"/>
+              <w:rPr>
+                <w:sz w:val="18"/>
+                <w:szCs w:val="18"/>
+              </w:rPr>
+            </w:pPr>
+            <w:r>
+              <w:rPr>
+                <w:rFonts w:hint="eastAsia"/>
+                <w:sz w:val="18"/>
+                <w:szCs w:val="18"/>
+              </w:rPr>
+              <w:t>E</w:t>
+            </w:r>
+            <w:r>
+              <w:rPr>
+                <w:sz w:val="18"/>
+                <w:szCs w:val="18"/>
+              </w:rPr>
+              <w:t>05</w:t>
+            </w:r>
+          </w:p>
+        </w:tc>
+        <w:tc>
+          <w:tcPr>
+            <w:tcW w:w="1843" w:type="dxa"/>
+            <w:shd w:val="clear" w:color="auto" w:fill="FFFF00"/>
+          </w:tcPr>
+          <w:p>
+            <w:pPr>
+              <w:pStyle w:val="a3"/>
+              <w:ind w:leftChars="0" w:left="0"/>
+              <w:rPr>
+                <w:sz w:val="18"/>
+                <w:szCs w:val="18"/>
+              </w:rPr>
+            </w:pPr>
+            <w:r>
+              <w:rPr>
+                <w:rFonts w:hint="eastAsia"/>
+                <w:sz w:val="18"/>
+                <w:szCs w:val="18"/>
+              </w:rPr>
+              <w:t>히스토리 유지</w:t>
+            </w:r>
+          </w:p>
+        </w:tc>
+        <w:tc>
+          <w:tcPr>
+            <w:tcW w:w="5335" w:type="dxa"/>
+            <w:shd w:val="clear" w:color="auto" w:fill="FFFF00"/>
+          </w:tcPr>
+          <w:p>
+            <w:pPr>
+              <w:pStyle w:val="a3"/>
+              <w:ind w:leftChars="0" w:left="0"/>
+              <w:rPr>
+                <w:sz w:val="18"/>
+                <w:szCs w:val="18"/>
+              </w:rPr>
+            </w:pPr>
+            <w:proofErr w:type="spellStart"/>
+            <w:r>
+              <w:rPr>
+                <w:rFonts w:hint="eastAsia"/>
+                <w:sz w:val="18"/>
+                <w:szCs w:val="18"/>
+              </w:rPr>
+              <w:t>뒤로가기</w:t>
+            </w:r>
+            <w:proofErr w:type="spellEnd"/>
+            <w:r>
+              <w:rPr>
+                <w:rFonts w:hint="eastAsia"/>
+                <w:sz w:val="18"/>
+                <w:szCs w:val="18"/>
+              </w:rPr>
+              <w:t xml:space="preserve"> 시 스크롤 및 데이터를 유지해야 한다.</w:t>
+            </w:r>
+          </w:p>
+        </w:tc>
+      </w:tr>
+      <w:tr>
+        <w:tc>
+          <w:tcPr>
+            <w:tcW w:w="1078" w:type="dxa"/>
+          </w:tcPr>
+          <w:p>
+            <w:pPr>
+              <w:pStyle w:val="a3"/>
+              <w:ind w:leftChars="0" w:left="0"/>
+              <w:rPr>
+                <w:sz w:val="18"/>
+                <w:szCs w:val="18"/>
+              </w:rPr>
+            </w:pPr>
+          </w:p>
+        </w:tc>
+        <w:tc>
+          <w:tcPr>
+            <w:tcW w:w="1843" w:type="dxa"/>
+          </w:tcPr>
+          <w:p>
+            <w:pPr>
+              <w:pStyle w:val="a3"/>
+              <w:ind w:leftChars="0" w:left="0"/>
+              <w:rPr>
                 <w:sz w:val="18"/>
                 <w:szCs w:val="18"/>
               </w:rPr>
@@ -10815,6 +11153,7 @@
         <w:rPr>
           <w:rFonts w:hint="eastAsia"/>
         </w:rPr>
+        <w:lastRenderedPageBreak/>
         <w:t xml:space="preserve">유저 개인정보 자세히 보기/수정 </w:t>
       </w:r>
       <w:r>
@@ -10866,7 +11205,6 @@
         <w:ind w:leftChars="0"/>
       </w:pPr>
       <w:r>
-        <w:lastRenderedPageBreak/>
         <w:t>Posts</w:t>
       </w:r>
     </w:p>
@@ -11391,6 +11729,7 @@
         <w:rPr>
           <w:rFonts w:hint="eastAsia"/>
         </w:rPr>
+        <w:lastRenderedPageBreak/>
         <w:t>A</w:t>
       </w:r>
       <w:r>
@@ -11477,7 +11816,6 @@
         <w:ind w:leftChars="0"/>
       </w:pPr>
       <w:r>
-        <w:lastRenderedPageBreak/>
         <w:t>Collections</w:t>
       </w:r>
       <w:r>
@@ -16524,7 +16862,7 @@
 </file>
 
 <file path=customXml/itemProps1.xml><?xml version="1.0" encoding="utf-8"?>
-<ds:datastoreItem xmlns:ds="http://schemas.openxmlformats.org/officeDocument/2006/customXml" ds:itemID="{0D18A02D-1030-4788-8432-CF582E9618AD}">
+<ds:datastoreItem xmlns:ds="http://schemas.openxmlformats.org/officeDocument/2006/customXml" ds:itemID="{25ECB3F1-012F-4E83-8AD1-9A76EBE44A07}">
   <ds:schemaRefs>
     <ds:schemaRef ds:uri="http://schemas.openxmlformats.org/officeDocument/2006/bibliography"/>
   </ds:schemaRefs>

</xml_diff>